<commit_message>
Sudah bisa download dan update jadi 1 statusnya, tapi belum bagus generate docxnya
</commit_message>
<xml_diff>
--- a/public/templates/temp_suratdomisililembaga.docx
+++ b/public/templates/temp_suratdomisililembaga.docx
@@ -31,6 +31,7 @@
         </w:rPr>
       </w:pPr>
       <w:proofErr w:type="spellStart"/>
+      <w:proofErr w:type="gramStart"/>
       <w:r>
         <w:rPr>
           <w:sz w:val="24"/>
@@ -44,7 +45,15 @@
           <w:sz w:val="24"/>
           <w:szCs w:val="24"/>
         </w:rPr>
-        <w:t xml:space="preserve"> :     141  / SKB / DT / IX / 2022</w:t>
+        <w:t xml:space="preserve"> :</w:t>
+      </w:r>
+      <w:proofErr w:type="gramEnd"/>
+      <w:r>
+        <w:rPr>
+          <w:sz w:val="24"/>
+          <w:szCs w:val="24"/>
+        </w:rPr>
+        <w:t xml:space="preserve">     / SKB / DT / IX / 2022</w:t>
       </w:r>
     </w:p>
     <w:p>
@@ -264,6 +273,7 @@
         <w:t xml:space="preserve"> </w:t>
       </w:r>
       <w:proofErr w:type="spellStart"/>
+      <w:proofErr w:type="gramStart"/>
       <w:r>
         <w:rPr>
           <w:sz w:val="24"/>
@@ -279,6 +289,7 @@
         </w:rPr>
         <w:t xml:space="preserve"> :</w:t>
       </w:r>
+      <w:proofErr w:type="gramEnd"/>
     </w:p>
     <w:p>
       <w:pPr>
@@ -316,27 +327,36 @@
       </w:r>
       <w:r>
         <w:rPr>
-          <w:bCs/>
-          <w:sz w:val="24"/>
-          <w:szCs w:val="24"/>
+          <w:rFonts w:ascii="Times New Roman" w:eastAsiaTheme="minorEastAsia" w:hAnsi="Times New Roman" w:cstheme="minorBidi"/>
+          <w:kern w:val="2"/>
+          <w:sz w:val="24"/>
+          <w:szCs w:val="20"/>
+          <w:lang w:val="en-ID" w:eastAsia="en-ID"/>
+          <w14:ligatures w14:val="standardContextual"/>
         </w:rPr>
         <w:t>{</w:t>
       </w:r>
       <w:proofErr w:type="spellStart"/>
       <w:r>
         <w:rPr>
-          <w:bCs/>
-          <w:sz w:val="24"/>
-          <w:szCs w:val="24"/>
+          <w:rFonts w:ascii="Times New Roman" w:eastAsiaTheme="minorEastAsia" w:hAnsi="Times New Roman" w:cstheme="minorBidi"/>
+          <w:kern w:val="2"/>
+          <w:sz w:val="24"/>
+          <w:szCs w:val="20"/>
+          <w:lang w:val="en-ID" w:eastAsia="en-ID"/>
+          <w14:ligatures w14:val="standardContextual"/>
         </w:rPr>
         <w:t>nalemb</w:t>
       </w:r>
       <w:proofErr w:type="spellEnd"/>
       <w:r>
         <w:rPr>
-          <w:bCs/>
-          <w:sz w:val="24"/>
-          <w:szCs w:val="24"/>
+          <w:rFonts w:ascii="Times New Roman" w:eastAsiaTheme="minorEastAsia" w:hAnsi="Times New Roman" w:cstheme="minorBidi"/>
+          <w:kern w:val="2"/>
+          <w:sz w:val="24"/>
+          <w:szCs w:val="20"/>
+          <w:lang w:val="en-ID" w:eastAsia="en-ID"/>
+          <w14:ligatures w14:val="standardContextual"/>
         </w:rPr>
         <w:t>}</w:t>
       </w:r>
@@ -585,7 +605,25 @@
           <w:sz w:val="24"/>
           <w:szCs w:val="24"/>
         </w:rPr>
-        <w:t xml:space="preserve">Luas Tanah                       : </w:t>
+        <w:t xml:space="preserve">Luas Tanah                     </w:t>
+      </w:r>
+      <w:proofErr w:type="gramStart"/>
+      <w:r>
+        <w:rPr>
+          <w:b/>
+          <w:sz w:val="24"/>
+          <w:szCs w:val="24"/>
+        </w:rPr>
+        <w:t xml:space="preserve">  :</w:t>
+      </w:r>
+      <w:proofErr w:type="gramEnd"/>
+      <w:r>
+        <w:rPr>
+          <w:b/>
+          <w:sz w:val="24"/>
+          <w:szCs w:val="24"/>
+        </w:rPr>
+        <w:t xml:space="preserve"> </w:t>
       </w:r>
       <w:r>
         <w:rPr>
@@ -808,6 +846,7 @@
         <w:t>dusun</w:t>
       </w:r>
       <w:proofErr w:type="spellEnd"/>
+      <w:proofErr w:type="gramStart"/>
       <w:r>
         <w:rPr>
           <w:sz w:val="24"/>
@@ -820,7 +859,15 @@
           <w:sz w:val="24"/>
           <w:szCs w:val="24"/>
         </w:rPr>
-        <w:t xml:space="preserve"> , Desa </w:t>
+        <w:t xml:space="preserve"> ,</w:t>
+      </w:r>
+      <w:proofErr w:type="gramEnd"/>
+      <w:r>
+        <w:rPr>
+          <w:sz w:val="24"/>
+          <w:szCs w:val="24"/>
+        </w:rPr>
+        <w:t xml:space="preserve"> Desa </w:t>
       </w:r>
       <w:proofErr w:type="spellStart"/>
       <w:r>
@@ -1133,8 +1180,17 @@
           <w:sz w:val="24"/>
           <w:szCs w:val="24"/>
         </w:rPr>
-        <w:t>, 01 September  2022</w:t>
-      </w:r>
+        <w:t xml:space="preserve">, 01 </w:t>
+      </w:r>
+      <w:proofErr w:type="gramStart"/>
+      <w:r>
+        <w:rPr>
+          <w:sz w:val="24"/>
+          <w:szCs w:val="24"/>
+        </w:rPr>
+        <w:t>September  2022</w:t>
+      </w:r>
+      <w:proofErr w:type="gramEnd"/>
     </w:p>
     <w:p>
       <w:pPr>
@@ -1152,6 +1208,7 @@
         <w:t xml:space="preserve">                                                                                        </w:t>
       </w:r>
       <w:proofErr w:type="spellStart"/>
+      <w:proofErr w:type="gramStart"/>
       <w:r>
         <w:rPr>
           <w:sz w:val="24"/>
@@ -1160,6 +1217,7 @@
         <w:t>An.Kepala</w:t>
       </w:r>
       <w:proofErr w:type="spellEnd"/>
+      <w:proofErr w:type="gramEnd"/>
       <w:r>
         <w:rPr>
           <w:sz w:val="24"/>
@@ -1327,7 +1385,22 @@
           <w:szCs w:val="24"/>
         </w:rPr>
         <w:tab/>
-        <w:t>Nip : 19790321 201001 1 007</w:t>
+      </w:r>
+      <w:proofErr w:type="gramStart"/>
+      <w:r>
+        <w:rPr>
+          <w:sz w:val="24"/>
+          <w:szCs w:val="24"/>
+        </w:rPr>
+        <w:t>Nip :</w:t>
+      </w:r>
+      <w:proofErr w:type="gramEnd"/>
+      <w:r>
+        <w:rPr>
+          <w:sz w:val="24"/>
+          <w:szCs w:val="24"/>
+        </w:rPr>
+        <w:t xml:space="preserve"> 19790321 201001 1 007</w:t>
       </w:r>
     </w:p>
     <w:p>

</xml_diff>